<commit_message>
Worksheet Wrapper Class updated
</commit_message>
<xml_diff>
--- a/worksheets/Worksheet_Week5_WrapperClass.docx
+++ b/worksheets/Worksheet_Week5_WrapperClass.docx
@@ -4,768 +4,12 @@
   <w:body>
     <w:p>
       <w:r>
-        <w:t>CS163/164 – Strings Worksheet</w:t>
+        <w:t xml:space="preserve">CS163/164 – Strings </w:t>
+      </w:r>
+      <w:r>
+        <w:t>and Wrapper Classes</w:t>
       </w:r>
     </w:p>
-    <w:p>
-      <w:pPr>
-        <w:pStyle w:val="ListParagraph"/>
-        <w:numPr>
-          <w:ilvl w:val="0"/>
-          <w:numId w:val="1"/>
-        </w:numPr>
-      </w:pPr>
-      <w:r>
-        <w:t>Re</w:t>
-      </w:r>
-      <w:r>
-        <w:t>view the following String methods.</w:t>
-      </w:r>
-    </w:p>
-    <w:p>
-      <w:r>
-        <w:rPr>
-          <w:noProof/>
-        </w:rPr>
-        <w:drawing>
-          <wp:inline distT="0" distB="0" distL="0" distR="0" wp14:anchorId="717F684C" wp14:editId="38EC5F7C">
-            <wp:extent cx="5943600" cy="2390775"/>
-            <wp:effectExtent l="0" t="0" r="0" b="9525"/>
-            <wp:docPr id="1" name="Picture 1"/>
-            <wp:cNvGraphicFramePr>
-              <a:graphicFrameLocks xmlns:a="http://schemas.openxmlformats.org/drawingml/2006/main" noChangeAspect="1"/>
-            </wp:cNvGraphicFramePr>
-            <a:graphic xmlns:a="http://schemas.openxmlformats.org/drawingml/2006/main">
-              <a:graphicData uri="http://schemas.openxmlformats.org/drawingml/2006/picture">
-                <pic:pic xmlns:pic="http://schemas.openxmlformats.org/drawingml/2006/picture">
-                  <pic:nvPicPr>
-                    <pic:cNvPr id="0" name="Picture 1"/>
-                    <pic:cNvPicPr>
-                      <a:picLocks noChangeAspect="1" noChangeArrowheads="1"/>
-                    </pic:cNvPicPr>
-                  </pic:nvPicPr>
-                  <pic:blipFill>
-                    <a:blip r:embed="rId8">
-                      <a:extLst>
-                        <a:ext uri="{28A0092B-C50C-407E-A947-70E740481C1C}">
-                          <a14:useLocalDpi xmlns:a14="http://schemas.microsoft.com/office/drawing/2010/main" val="0"/>
-                        </a:ext>
-                      </a:extLst>
-                    </a:blip>
-                    <a:srcRect/>
-                    <a:stretch>
-                      <a:fillRect/>
-                    </a:stretch>
-                  </pic:blipFill>
-                  <pic:spPr bwMode="auto">
-                    <a:xfrm>
-                      <a:off x="0" y="0"/>
-                      <a:ext cx="5943600" cy="2390775"/>
-                    </a:xfrm>
-                    <a:prstGeom prst="rect">
-                      <a:avLst/>
-                    </a:prstGeom>
-                    <a:noFill/>
-                    <a:ln>
-                      <a:noFill/>
-                    </a:ln>
-                  </pic:spPr>
-                </pic:pic>
-              </a:graphicData>
-            </a:graphic>
-          </wp:inline>
-        </w:drawing>
-      </w:r>
-    </w:p>
-    <w:p>
-      <w:r>
-        <w:rPr>
-          <w:noProof/>
-        </w:rPr>
-        <w:drawing>
-          <wp:inline distT="0" distB="0" distL="0" distR="0" wp14:anchorId="3138746A" wp14:editId="05B09E25">
-            <wp:extent cx="5943600" cy="2847975"/>
-            <wp:effectExtent l="0" t="0" r="0" b="9525"/>
-            <wp:docPr id="2" name="Picture 2"/>
-            <wp:cNvGraphicFramePr>
-              <a:graphicFrameLocks xmlns:a="http://schemas.openxmlformats.org/drawingml/2006/main" noChangeAspect="1"/>
-            </wp:cNvGraphicFramePr>
-            <a:graphic xmlns:a="http://schemas.openxmlformats.org/drawingml/2006/main">
-              <a:graphicData uri="http://schemas.openxmlformats.org/drawingml/2006/picture">
-                <pic:pic xmlns:pic="http://schemas.openxmlformats.org/drawingml/2006/picture">
-                  <pic:nvPicPr>
-                    <pic:cNvPr id="0" name="Picture 2"/>
-                    <pic:cNvPicPr>
-                      <a:picLocks noChangeAspect="1" noChangeArrowheads="1"/>
-                    </pic:cNvPicPr>
-                  </pic:nvPicPr>
-                  <pic:blipFill>
-                    <a:blip r:embed="rId9">
-                      <a:extLst>
-                        <a:ext uri="{28A0092B-C50C-407E-A947-70E740481C1C}">
-                          <a14:useLocalDpi xmlns:a14="http://schemas.microsoft.com/office/drawing/2010/main" val="0"/>
-                        </a:ext>
-                      </a:extLst>
-                    </a:blip>
-                    <a:srcRect/>
-                    <a:stretch>
-                      <a:fillRect/>
-                    </a:stretch>
-                  </pic:blipFill>
-                  <pic:spPr bwMode="auto">
-                    <a:xfrm>
-                      <a:off x="0" y="0"/>
-                      <a:ext cx="5943600" cy="2847975"/>
-                    </a:xfrm>
-                    <a:prstGeom prst="rect">
-                      <a:avLst/>
-                    </a:prstGeom>
-                    <a:noFill/>
-                    <a:ln>
-                      <a:noFill/>
-                    </a:ln>
-                  </pic:spPr>
-                </pic:pic>
-              </a:graphicData>
-            </a:graphic>
-          </wp:inline>
-        </w:drawing>
-      </w:r>
-    </w:p>
-    <w:p>
-      <w:pPr>
-        <w:pStyle w:val="ListParagraph"/>
-        <w:numPr>
-          <w:ilvl w:val="0"/>
-          <w:numId w:val="1"/>
-        </w:numPr>
-      </w:pPr>
-      <w:r>
-        <w:t>Considering your understandings from your review. What are the exact outputs in the program below?</w:t>
-      </w:r>
-    </w:p>
-    <w:p>
-      <w:pPr>
-        <w:pBdr>
-          <w:top w:val="single" w:sz="4" w:space="1" w:color="auto"/>
-          <w:left w:val="single" w:sz="4" w:space="4" w:color="auto"/>
-          <w:bottom w:val="single" w:sz="4" w:space="1" w:color="auto"/>
-          <w:right w:val="single" w:sz="4" w:space="4" w:color="auto"/>
-        </w:pBdr>
-        <w:shd w:val="clear" w:color="auto" w:fill="FFFFFF"/>
-        <w:tabs>
-          <w:tab w:val="left" w:pos="916"/>
-          <w:tab w:val="left" w:pos="1832"/>
-          <w:tab w:val="left" w:pos="2748"/>
-          <w:tab w:val="left" w:pos="3664"/>
-          <w:tab w:val="left" w:pos="4580"/>
-          <w:tab w:val="left" w:pos="5496"/>
-          <w:tab w:val="left" w:pos="6412"/>
-          <w:tab w:val="left" w:pos="7328"/>
-          <w:tab w:val="left" w:pos="8244"/>
-          <w:tab w:val="left" w:pos="9160"/>
-          <w:tab w:val="left" w:pos="10076"/>
-          <w:tab w:val="left" w:pos="10992"/>
-          <w:tab w:val="left" w:pos="11908"/>
-          <w:tab w:val="left" w:pos="12824"/>
-          <w:tab w:val="left" w:pos="13740"/>
-          <w:tab w:val="left" w:pos="14656"/>
-        </w:tabs>
-        <w:spacing w:after="0" w:line="240" w:lineRule="auto"/>
-        <w:rPr>
-          <w:rFonts w:ascii="Courier New" w:eastAsia="Times New Roman" w:hAnsi="Courier New" w:cs="Courier New"/>
-          <w:color w:val="000000"/>
-          <w:sz w:val="20"/>
-          <w:szCs w:val="20"/>
-        </w:rPr>
-      </w:pPr>
-      <w:r>
-        <w:rPr>
-          <w:rFonts w:ascii="Courier New" w:eastAsia="Times New Roman" w:hAnsi="Courier New" w:cs="Courier New"/>
-          <w:b/>
-          <w:bCs/>
-          <w:color w:val="000080"/>
-          <w:sz w:val="20"/>
-          <w:szCs w:val="20"/>
-        </w:rPr>
-        <w:t xml:space="preserve">public class </w:t>
-      </w:r>
-      <w:proofErr w:type="spellStart"/>
-      <w:r>
-        <w:rPr>
-          <w:rFonts w:ascii="Courier New" w:eastAsia="Times New Roman" w:hAnsi="Courier New" w:cs="Courier New"/>
-          <w:color w:val="000000"/>
-          <w:sz w:val="20"/>
-          <w:szCs w:val="20"/>
-        </w:rPr>
-        <w:t>StringMethods</w:t>
-      </w:r>
-      <w:proofErr w:type="spellEnd"/>
-      <w:r>
-        <w:rPr>
-          <w:rFonts w:ascii="Courier New" w:eastAsia="Times New Roman" w:hAnsi="Courier New" w:cs="Courier New"/>
-          <w:color w:val="000000"/>
-          <w:sz w:val="20"/>
-          <w:szCs w:val="20"/>
-        </w:rPr>
-        <w:t xml:space="preserve"> {</w:t>
-      </w:r>
-      <w:r>
-        <w:rPr>
-          <w:rFonts w:ascii="Courier New" w:eastAsia="Times New Roman" w:hAnsi="Courier New" w:cs="Courier New"/>
-          <w:color w:val="000000"/>
-          <w:sz w:val="20"/>
-          <w:szCs w:val="20"/>
-        </w:rPr>
-        <w:br/>
-        <w:t xml:space="preserve">    </w:t>
-      </w:r>
-      <w:r>
-        <w:rPr>
-          <w:rFonts w:ascii="Courier New" w:eastAsia="Times New Roman" w:hAnsi="Courier New" w:cs="Courier New"/>
-          <w:b/>
-          <w:bCs/>
-          <w:color w:val="000080"/>
-          <w:sz w:val="20"/>
-          <w:szCs w:val="20"/>
-        </w:rPr>
-        <w:t xml:space="preserve">public static void </w:t>
-      </w:r>
-      <w:r>
-        <w:rPr>
-          <w:rFonts w:ascii="Courier New" w:eastAsia="Times New Roman" w:hAnsi="Courier New" w:cs="Courier New"/>
-          <w:color w:val="000000"/>
-          <w:sz w:val="20"/>
-          <w:szCs w:val="20"/>
-        </w:rPr>
-        <w:t xml:space="preserve">main(String </w:t>
-      </w:r>
-      <w:proofErr w:type="spellStart"/>
-      <w:r>
-        <w:rPr>
-          <w:rFonts w:ascii="Courier New" w:eastAsia="Times New Roman" w:hAnsi="Courier New" w:cs="Courier New"/>
-          <w:color w:val="000000"/>
-          <w:sz w:val="20"/>
-          <w:szCs w:val="20"/>
-        </w:rPr>
-        <w:t>args</w:t>
-      </w:r>
-      <w:proofErr w:type="spellEnd"/>
-      <w:r>
-        <w:rPr>
-          <w:rFonts w:ascii="Courier New" w:eastAsia="Times New Roman" w:hAnsi="Courier New" w:cs="Courier New"/>
-          <w:color w:val="000000"/>
-          <w:sz w:val="20"/>
-          <w:szCs w:val="20"/>
-        </w:rPr>
-        <w:t>[]){</w:t>
-      </w:r>
-      <w:r>
-        <w:rPr>
-          <w:rFonts w:ascii="Courier New" w:eastAsia="Times New Roman" w:hAnsi="Courier New" w:cs="Courier New"/>
-          <w:color w:val="000000"/>
-          <w:sz w:val="20"/>
-          <w:szCs w:val="20"/>
-        </w:rPr>
-        <w:br/>
-        <w:t xml:space="preserve">        String </w:t>
-      </w:r>
-      <w:proofErr w:type="spellStart"/>
-      <w:r>
-        <w:rPr>
-          <w:rFonts w:ascii="Courier New" w:eastAsia="Times New Roman" w:hAnsi="Courier New" w:cs="Courier New"/>
-          <w:color w:val="000000"/>
-          <w:sz w:val="20"/>
-          <w:szCs w:val="20"/>
-        </w:rPr>
-        <w:t>fullDayString</w:t>
-      </w:r>
-      <w:proofErr w:type="spellEnd"/>
-      <w:r>
-        <w:rPr>
-          <w:rFonts w:ascii="Courier New" w:eastAsia="Times New Roman" w:hAnsi="Courier New" w:cs="Courier New"/>
-          <w:color w:val="000000"/>
-          <w:sz w:val="20"/>
-          <w:szCs w:val="20"/>
-        </w:rPr>
-        <w:t xml:space="preserve"> = </w:t>
-      </w:r>
-      <w:r>
-        <w:rPr>
-          <w:rFonts w:ascii="Courier New" w:eastAsia="Times New Roman" w:hAnsi="Courier New" w:cs="Courier New"/>
-          <w:b/>
-          <w:bCs/>
-          <w:color w:val="008000"/>
-          <w:sz w:val="20"/>
-          <w:szCs w:val="20"/>
-        </w:rPr>
-        <w:t>"09/30/2022"</w:t>
-      </w:r>
-      <w:r>
-        <w:rPr>
-          <w:rFonts w:ascii="Courier New" w:eastAsia="Times New Roman" w:hAnsi="Courier New" w:cs="Courier New"/>
-          <w:color w:val="000000"/>
-          <w:sz w:val="20"/>
-          <w:szCs w:val="20"/>
-        </w:rPr>
-        <w:t>;</w:t>
-      </w:r>
-      <w:r>
-        <w:rPr>
-          <w:rFonts w:ascii="Courier New" w:eastAsia="Times New Roman" w:hAnsi="Courier New" w:cs="Courier New"/>
-          <w:color w:val="000000"/>
-          <w:sz w:val="20"/>
-          <w:szCs w:val="20"/>
-        </w:rPr>
-        <w:br/>
-        <w:t xml:space="preserve">        String </w:t>
-      </w:r>
-      <w:r>
-        <w:rPr>
-          <w:rFonts w:ascii="Courier New" w:eastAsia="Times New Roman" w:hAnsi="Courier New" w:cs="Courier New"/>
-          <w:color w:val="000000"/>
-          <w:sz w:val="20"/>
-          <w:szCs w:val="20"/>
-        </w:rPr>
-        <w:t>month</w:t>
-      </w:r>
-      <w:r>
-        <w:rPr>
-          <w:rFonts w:ascii="Courier New" w:eastAsia="Times New Roman" w:hAnsi="Courier New" w:cs="Courier New"/>
-          <w:color w:val="000000"/>
-          <w:sz w:val="20"/>
-          <w:szCs w:val="20"/>
-        </w:rPr>
-        <w:t xml:space="preserve"> = </w:t>
-      </w:r>
-      <w:proofErr w:type="spellStart"/>
-      <w:r>
-        <w:rPr>
-          <w:rFonts w:ascii="Courier New" w:eastAsia="Times New Roman" w:hAnsi="Courier New" w:cs="Courier New"/>
-          <w:color w:val="000000"/>
-          <w:sz w:val="20"/>
-          <w:szCs w:val="20"/>
-        </w:rPr>
-        <w:t>fullDayString.substring</w:t>
-      </w:r>
-      <w:proofErr w:type="spellEnd"/>
-      <w:r>
-        <w:rPr>
-          <w:rFonts w:ascii="Courier New" w:eastAsia="Times New Roman" w:hAnsi="Courier New" w:cs="Courier New"/>
-          <w:color w:val="000000"/>
-          <w:sz w:val="20"/>
-          <w:szCs w:val="20"/>
-        </w:rPr>
-        <w:t>(</w:t>
-      </w:r>
-      <w:r>
-        <w:rPr>
-          <w:rFonts w:ascii="Courier New" w:eastAsia="Times New Roman" w:hAnsi="Courier New" w:cs="Courier New"/>
-          <w:color w:val="0000FF"/>
-          <w:sz w:val="20"/>
-          <w:szCs w:val="20"/>
-        </w:rPr>
-        <w:t>0</w:t>
-      </w:r>
-      <w:r>
-        <w:rPr>
-          <w:rFonts w:ascii="Courier New" w:eastAsia="Times New Roman" w:hAnsi="Courier New" w:cs="Courier New"/>
-          <w:color w:val="000000"/>
-          <w:sz w:val="20"/>
-          <w:szCs w:val="20"/>
-        </w:rPr>
-        <w:t>,fullDayString.indexOf(</w:t>
-      </w:r>
-      <w:r>
-        <w:rPr>
-          <w:rFonts w:ascii="Courier New" w:eastAsia="Times New Roman" w:hAnsi="Courier New" w:cs="Courier New"/>
-          <w:b/>
-          <w:bCs/>
-          <w:color w:val="008000"/>
-          <w:sz w:val="20"/>
-          <w:szCs w:val="20"/>
-        </w:rPr>
-        <w:t>"/"</w:t>
-      </w:r>
-      <w:r>
-        <w:rPr>
-          <w:rFonts w:ascii="Courier New" w:eastAsia="Times New Roman" w:hAnsi="Courier New" w:cs="Courier New"/>
-          <w:color w:val="000000"/>
-          <w:sz w:val="20"/>
-          <w:szCs w:val="20"/>
-        </w:rPr>
-        <w:t>));</w:t>
-      </w:r>
-      <w:r>
-        <w:rPr>
-          <w:rFonts w:ascii="Courier New" w:eastAsia="Times New Roman" w:hAnsi="Courier New" w:cs="Courier New"/>
-          <w:color w:val="000000"/>
-          <w:sz w:val="20"/>
-          <w:szCs w:val="20"/>
-        </w:rPr>
-        <w:br/>
-        <w:t xml:space="preserve">        String </w:t>
-      </w:r>
-      <w:r>
-        <w:rPr>
-          <w:rFonts w:ascii="Courier New" w:eastAsia="Times New Roman" w:hAnsi="Courier New" w:cs="Courier New"/>
-          <w:color w:val="000000"/>
-          <w:sz w:val="20"/>
-          <w:szCs w:val="20"/>
-        </w:rPr>
-        <w:t>day</w:t>
-      </w:r>
-      <w:r>
-        <w:rPr>
-          <w:rFonts w:ascii="Courier New" w:eastAsia="Times New Roman" w:hAnsi="Courier New" w:cs="Courier New"/>
-          <w:color w:val="000000"/>
-          <w:sz w:val="20"/>
-          <w:szCs w:val="20"/>
-        </w:rPr>
-        <w:t xml:space="preserve"> = </w:t>
-      </w:r>
-      <w:proofErr w:type="spellStart"/>
-      <w:r>
-        <w:rPr>
-          <w:rFonts w:ascii="Courier New" w:eastAsia="Times New Roman" w:hAnsi="Courier New" w:cs="Courier New"/>
-          <w:color w:val="000000"/>
-          <w:sz w:val="20"/>
-          <w:szCs w:val="20"/>
-        </w:rPr>
-        <w:t>fullDayString.substring</w:t>
-      </w:r>
-      <w:proofErr w:type="spellEnd"/>
-      <w:r>
-        <w:rPr>
-          <w:rFonts w:ascii="Courier New" w:eastAsia="Times New Roman" w:hAnsi="Courier New" w:cs="Courier New"/>
-          <w:color w:val="000000"/>
-          <w:sz w:val="20"/>
-          <w:szCs w:val="20"/>
-        </w:rPr>
-        <w:t>(</w:t>
-      </w:r>
-      <w:r>
-        <w:rPr>
-          <w:rFonts w:ascii="Courier New" w:eastAsia="Times New Roman" w:hAnsi="Courier New" w:cs="Courier New"/>
-          <w:color w:val="0000FF"/>
-          <w:sz w:val="20"/>
-          <w:szCs w:val="20"/>
-        </w:rPr>
-        <w:t>3</w:t>
-      </w:r>
-      <w:r>
-        <w:rPr>
-          <w:rFonts w:ascii="Courier New" w:eastAsia="Times New Roman" w:hAnsi="Courier New" w:cs="Courier New"/>
-          <w:color w:val="000000"/>
-          <w:sz w:val="20"/>
-          <w:szCs w:val="20"/>
-        </w:rPr>
-        <w:t>,</w:t>
-      </w:r>
-      <w:r>
-        <w:rPr>
-          <w:rFonts w:ascii="Courier New" w:eastAsia="Times New Roman" w:hAnsi="Courier New" w:cs="Courier New"/>
-          <w:color w:val="0000FF"/>
-          <w:sz w:val="20"/>
-          <w:szCs w:val="20"/>
-        </w:rPr>
-        <w:t>5</w:t>
-      </w:r>
-      <w:r>
-        <w:rPr>
-          <w:rFonts w:ascii="Courier New" w:eastAsia="Times New Roman" w:hAnsi="Courier New" w:cs="Courier New"/>
-          <w:color w:val="000000"/>
-          <w:sz w:val="20"/>
-          <w:szCs w:val="20"/>
-        </w:rPr>
-        <w:t>);</w:t>
-      </w:r>
-      <w:r>
-        <w:rPr>
-          <w:rFonts w:ascii="Courier New" w:eastAsia="Times New Roman" w:hAnsi="Courier New" w:cs="Courier New"/>
-          <w:color w:val="000000"/>
-          <w:sz w:val="20"/>
-          <w:szCs w:val="20"/>
-        </w:rPr>
-        <w:br/>
-        <w:t xml:space="preserve">        String year = </w:t>
-      </w:r>
-      <w:proofErr w:type="spellStart"/>
-      <w:r>
-        <w:rPr>
-          <w:rFonts w:ascii="Courier New" w:eastAsia="Times New Roman" w:hAnsi="Courier New" w:cs="Courier New"/>
-          <w:color w:val="000000"/>
-          <w:sz w:val="20"/>
-          <w:szCs w:val="20"/>
-        </w:rPr>
-        <w:t>fullDayString.substring</w:t>
-      </w:r>
-      <w:proofErr w:type="spellEnd"/>
-      <w:r>
-        <w:rPr>
-          <w:rFonts w:ascii="Courier New" w:eastAsia="Times New Roman" w:hAnsi="Courier New" w:cs="Courier New"/>
-          <w:color w:val="000000"/>
-          <w:sz w:val="20"/>
-          <w:szCs w:val="20"/>
-        </w:rPr>
-        <w:t>(</w:t>
-      </w:r>
-      <w:r>
-        <w:rPr>
-          <w:rFonts w:ascii="Courier New" w:eastAsia="Times New Roman" w:hAnsi="Courier New" w:cs="Courier New"/>
-          <w:color w:val="0000FF"/>
-          <w:sz w:val="20"/>
-          <w:szCs w:val="20"/>
-        </w:rPr>
-        <w:t>6</w:t>
-      </w:r>
-      <w:r>
-        <w:rPr>
-          <w:rFonts w:ascii="Courier New" w:eastAsia="Times New Roman" w:hAnsi="Courier New" w:cs="Courier New"/>
-          <w:color w:val="000000"/>
-          <w:sz w:val="20"/>
-          <w:szCs w:val="20"/>
-        </w:rPr>
-        <w:t>);</w:t>
-      </w:r>
-      <w:r>
-        <w:rPr>
-          <w:rFonts w:ascii="Courier New" w:eastAsia="Times New Roman" w:hAnsi="Courier New" w:cs="Courier New"/>
-          <w:color w:val="000000"/>
-          <w:sz w:val="20"/>
-          <w:szCs w:val="20"/>
-        </w:rPr>
-        <w:br/>
-        <w:t xml:space="preserve">        </w:t>
-      </w:r>
-      <w:proofErr w:type="spellStart"/>
-      <w:r>
-        <w:rPr>
-          <w:rFonts w:ascii="Courier New" w:eastAsia="Times New Roman" w:hAnsi="Courier New" w:cs="Courier New"/>
-          <w:color w:val="000000"/>
-          <w:sz w:val="20"/>
-          <w:szCs w:val="20"/>
-        </w:rPr>
-        <w:t>System.</w:t>
-      </w:r>
-      <w:r>
-        <w:rPr>
-          <w:rFonts w:ascii="Courier New" w:eastAsia="Times New Roman" w:hAnsi="Courier New" w:cs="Courier New"/>
-          <w:b/>
-          <w:bCs/>
-          <w:i/>
-          <w:iCs/>
-          <w:color w:val="660E7A"/>
-          <w:sz w:val="20"/>
-          <w:szCs w:val="20"/>
-        </w:rPr>
-        <w:t>out</w:t>
-      </w:r>
-      <w:r>
-        <w:rPr>
-          <w:rFonts w:ascii="Courier New" w:eastAsia="Times New Roman" w:hAnsi="Courier New" w:cs="Courier New"/>
-          <w:color w:val="000000"/>
-          <w:sz w:val="20"/>
-          <w:szCs w:val="20"/>
-        </w:rPr>
-        <w:t>.println</w:t>
-      </w:r>
-      <w:proofErr w:type="spellEnd"/>
-      <w:r>
-        <w:rPr>
-          <w:rFonts w:ascii="Courier New" w:eastAsia="Times New Roman" w:hAnsi="Courier New" w:cs="Courier New"/>
-          <w:color w:val="000000"/>
-          <w:sz w:val="20"/>
-          <w:szCs w:val="20"/>
-        </w:rPr>
-        <w:t>(</w:t>
-      </w:r>
-      <w:r>
-        <w:rPr>
-          <w:rFonts w:ascii="Courier New" w:eastAsia="Times New Roman" w:hAnsi="Courier New" w:cs="Courier New"/>
-          <w:b/>
-          <w:bCs/>
-          <w:color w:val="008000"/>
-          <w:sz w:val="20"/>
-          <w:szCs w:val="20"/>
-        </w:rPr>
-        <w:t xml:space="preserve">"Day: " </w:t>
-      </w:r>
-      <w:r>
-        <w:rPr>
-          <w:rFonts w:ascii="Courier New" w:eastAsia="Times New Roman" w:hAnsi="Courier New" w:cs="Courier New"/>
-          <w:color w:val="000000"/>
-          <w:sz w:val="20"/>
-          <w:szCs w:val="20"/>
-        </w:rPr>
-        <w:t>+ day);</w:t>
-      </w:r>
-      <w:r>
-        <w:rPr>
-          <w:rFonts w:ascii="Courier New" w:eastAsia="Times New Roman" w:hAnsi="Courier New" w:cs="Courier New"/>
-          <w:color w:val="000000"/>
-          <w:sz w:val="20"/>
-          <w:szCs w:val="20"/>
-        </w:rPr>
-        <w:br/>
-        <w:t xml:space="preserve">        </w:t>
-      </w:r>
-      <w:proofErr w:type="spellStart"/>
-      <w:r>
-        <w:rPr>
-          <w:rFonts w:ascii="Courier New" w:eastAsia="Times New Roman" w:hAnsi="Courier New" w:cs="Courier New"/>
-          <w:color w:val="000000"/>
-          <w:sz w:val="20"/>
-          <w:szCs w:val="20"/>
-        </w:rPr>
-        <w:t>System.</w:t>
-      </w:r>
-      <w:r>
-        <w:rPr>
-          <w:rFonts w:ascii="Courier New" w:eastAsia="Times New Roman" w:hAnsi="Courier New" w:cs="Courier New"/>
-          <w:b/>
-          <w:bCs/>
-          <w:i/>
-          <w:iCs/>
-          <w:color w:val="660E7A"/>
-          <w:sz w:val="20"/>
-          <w:szCs w:val="20"/>
-        </w:rPr>
-        <w:t>out</w:t>
-      </w:r>
-      <w:r>
-        <w:rPr>
-          <w:rFonts w:ascii="Courier New" w:eastAsia="Times New Roman" w:hAnsi="Courier New" w:cs="Courier New"/>
-          <w:color w:val="000000"/>
-          <w:sz w:val="20"/>
-          <w:szCs w:val="20"/>
-        </w:rPr>
-        <w:t>.println</w:t>
-      </w:r>
-      <w:proofErr w:type="spellEnd"/>
-      <w:r>
-        <w:rPr>
-          <w:rFonts w:ascii="Courier New" w:eastAsia="Times New Roman" w:hAnsi="Courier New" w:cs="Courier New"/>
-          <w:color w:val="000000"/>
-          <w:sz w:val="20"/>
-          <w:szCs w:val="20"/>
-        </w:rPr>
-        <w:t>(</w:t>
-      </w:r>
-      <w:r>
-        <w:rPr>
-          <w:rFonts w:ascii="Courier New" w:eastAsia="Times New Roman" w:hAnsi="Courier New" w:cs="Courier New"/>
-          <w:b/>
-          <w:bCs/>
-          <w:color w:val="008000"/>
-          <w:sz w:val="20"/>
-          <w:szCs w:val="20"/>
-        </w:rPr>
-        <w:t xml:space="preserve">"Month: " </w:t>
-      </w:r>
-      <w:r>
-        <w:rPr>
-          <w:rFonts w:ascii="Courier New" w:eastAsia="Times New Roman" w:hAnsi="Courier New" w:cs="Courier New"/>
-          <w:color w:val="000000"/>
-          <w:sz w:val="20"/>
-          <w:szCs w:val="20"/>
-        </w:rPr>
-        <w:t>+ month);</w:t>
-      </w:r>
-      <w:r>
-        <w:rPr>
-          <w:rFonts w:ascii="Courier New" w:eastAsia="Times New Roman" w:hAnsi="Courier New" w:cs="Courier New"/>
-          <w:color w:val="000000"/>
-          <w:sz w:val="20"/>
-          <w:szCs w:val="20"/>
-        </w:rPr>
-        <w:br/>
-        <w:t xml:space="preserve">        </w:t>
-      </w:r>
-      <w:proofErr w:type="spellStart"/>
-      <w:r>
-        <w:rPr>
-          <w:rFonts w:ascii="Courier New" w:eastAsia="Times New Roman" w:hAnsi="Courier New" w:cs="Courier New"/>
-          <w:color w:val="000000"/>
-          <w:sz w:val="20"/>
-          <w:szCs w:val="20"/>
-        </w:rPr>
-        <w:t>System.</w:t>
-      </w:r>
-      <w:r>
-        <w:rPr>
-          <w:rFonts w:ascii="Courier New" w:eastAsia="Times New Roman" w:hAnsi="Courier New" w:cs="Courier New"/>
-          <w:b/>
-          <w:bCs/>
-          <w:i/>
-          <w:iCs/>
-          <w:color w:val="660E7A"/>
-          <w:sz w:val="20"/>
-          <w:szCs w:val="20"/>
-        </w:rPr>
-        <w:t>out</w:t>
-      </w:r>
-      <w:r>
-        <w:rPr>
-          <w:rFonts w:ascii="Courier New" w:eastAsia="Times New Roman" w:hAnsi="Courier New" w:cs="Courier New"/>
-          <w:color w:val="000000"/>
-          <w:sz w:val="20"/>
-          <w:szCs w:val="20"/>
-        </w:rPr>
-        <w:t>.println</w:t>
-      </w:r>
-      <w:proofErr w:type="spellEnd"/>
-      <w:r>
-        <w:rPr>
-          <w:rFonts w:ascii="Courier New" w:eastAsia="Times New Roman" w:hAnsi="Courier New" w:cs="Courier New"/>
-          <w:color w:val="000000"/>
-          <w:sz w:val="20"/>
-          <w:szCs w:val="20"/>
-        </w:rPr>
-        <w:t>(</w:t>
-      </w:r>
-      <w:r>
-        <w:rPr>
-          <w:rFonts w:ascii="Courier New" w:eastAsia="Times New Roman" w:hAnsi="Courier New" w:cs="Courier New"/>
-          <w:b/>
-          <w:bCs/>
-          <w:color w:val="008000"/>
-          <w:sz w:val="20"/>
-          <w:szCs w:val="20"/>
-        </w:rPr>
-        <w:t xml:space="preserve">"Year: " </w:t>
-      </w:r>
-      <w:r>
-        <w:rPr>
-          <w:rFonts w:ascii="Courier New" w:eastAsia="Times New Roman" w:hAnsi="Courier New" w:cs="Courier New"/>
-          <w:color w:val="000000"/>
-          <w:sz w:val="20"/>
-          <w:szCs w:val="20"/>
-        </w:rPr>
-        <w:t>+ year);</w:t>
-      </w:r>
-      <w:r>
-        <w:rPr>
-          <w:rFonts w:ascii="Courier New" w:eastAsia="Times New Roman" w:hAnsi="Courier New" w:cs="Courier New"/>
-          <w:color w:val="000000"/>
-          <w:sz w:val="20"/>
-          <w:szCs w:val="20"/>
-        </w:rPr>
-        <w:br/>
-        <w:t xml:space="preserve">    }</w:t>
-      </w:r>
-      <w:r>
-        <w:rPr>
-          <w:rFonts w:ascii="Courier New" w:eastAsia="Times New Roman" w:hAnsi="Courier New" w:cs="Courier New"/>
-          <w:color w:val="000000"/>
-          <w:sz w:val="20"/>
-          <w:szCs w:val="20"/>
-        </w:rPr>
-        <w:br/>
-        <w:t>}</w:t>
-      </w:r>
-    </w:p>
-    <w:p/>
     <w:p>
       <w:r>
         <w:t>For the activities below, write your solution in English first, think about each step that needs to be done and after that you can transform your solution to Java code.</w:t>
@@ -773,18 +17,7 @@
     </w:p>
     <w:p>
       <w:r>
-        <w:t xml:space="preserve">Complete the class </w:t>
-      </w:r>
-      <w:proofErr w:type="spellStart"/>
-      <w:r>
-        <w:t>StringMethods</w:t>
-      </w:r>
-      <w:proofErr w:type="spellEnd"/>
-      <w:r>
-        <w:t xml:space="preserve"> provided </w:t>
-      </w:r>
-      <w:r>
-        <w:t>to:</w:t>
+        <w:t>Consider that the following methods will be build in a class that has the main method.</w:t>
       </w:r>
     </w:p>
     <w:p>
@@ -840,8 +73,25 @@
       <w:pPr>
         <w:pStyle w:val="ListParagraph"/>
       </w:pPr>
+    </w:p>
+    <w:p>
+      <w:pPr>
+        <w:pStyle w:val="ListParagraph"/>
+        <w:numPr>
+          <w:ilvl w:val="0"/>
+          <w:numId w:val="1"/>
+        </w:numPr>
+      </w:pPr>
+      <w:r>
+        <w:t>Write one call for each method that you developed in your main method.</w:t>
+      </w:r>
       <w:bookmarkStart w:id="0" w:name="_GoBack"/>
       <w:bookmarkEnd w:id="0"/>
+    </w:p>
+    <w:p>
+      <w:pPr>
+        <w:pStyle w:val="ListParagraph"/>
+      </w:pPr>
     </w:p>
     <w:sectPr>
       <w:pgSz w:w="12240" w:h="15840"/>
@@ -1819,6 +1069,15 @@
 </file>
 
 <file path=customXml/item1.xml><?xml version="1.0" encoding="utf-8"?>
+<?mso-contentType ?>
+<FormTemplates xmlns="http://schemas.microsoft.com/sharepoint/v3/contenttype/forms">
+  <Display>DocumentLibraryForm</Display>
+  <Edit>DocumentLibraryForm</Edit>
+  <New>DocumentLibraryForm</New>
+</FormTemplates>
+</file>
+
+<file path=customXml/item2.xml><?xml version="1.0" encoding="utf-8"?>
 <ct:contentTypeSchema xmlns:ct="http://schemas.microsoft.com/office/2006/metadata/contentType" xmlns:ma="http://schemas.microsoft.com/office/2006/metadata/properties/metaAttributes" ct:_="" ma:_="" ma:contentTypeName="Document" ma:contentTypeID="0x010100074387D78AC76C4289401EF66FB51FCC" ma:contentTypeVersion="16" ma:contentTypeDescription="Create a new document." ma:contentTypeScope="" ma:versionID="8a6cbedf0fa50d039049f798424873e6">
   <xsd:schema xmlns:xsd="http://www.w3.org/2001/XMLSchema" xmlns:xs="http://www.w3.org/2001/XMLSchema" xmlns:p="http://schemas.microsoft.com/office/2006/metadata/properties" xmlns:ns3="92c41bee-f0ee-4aa6-9399-a35fbb883510" xmlns:ns4="e06ed288-fd75-4b50-bbed-f5a5df88c31c" targetNamespace="http://schemas.microsoft.com/office/2006/metadata/properties" ma:root="true" ma:fieldsID="8308f6b0971d5393350c61f7dc4d29b0" ns3:_="" ns4:_="">
     <xsd:import namespace="92c41bee-f0ee-4aa6-9399-a35fbb883510"/>
@@ -2059,15 +1318,6 @@
 </ct:contentTypeSchema>
 </file>
 
-<file path=customXml/item2.xml><?xml version="1.0" encoding="utf-8"?>
-<?mso-contentType ?>
-<FormTemplates xmlns="http://schemas.microsoft.com/sharepoint/v3/contenttype/forms">
-  <Display>DocumentLibraryForm</Display>
-  <Edit>DocumentLibraryForm</Edit>
-  <New>DocumentLibraryForm</New>
-</FormTemplates>
-</file>
-
 <file path=customXml/item3.xml><?xml version="1.0" encoding="utf-8"?>
 <p:properties xmlns:p="http://schemas.microsoft.com/office/2006/metadata/properties" xmlns:xsi="http://www.w3.org/2001/XMLSchema-instance" xmlns:pc="http://schemas.microsoft.com/office/infopath/2007/PartnerControls">
   <documentManagement>
@@ -2077,6 +1327,14 @@
 </file>
 
 <file path=customXml/itemProps1.xml><?xml version="1.0" encoding="utf-8"?>
+<ds:datastoreItem xmlns:ds="http://schemas.openxmlformats.org/officeDocument/2006/customXml" ds:itemID="{4114837E-F564-494D-9031-69C70E66F287}">
+  <ds:schemaRefs>
+    <ds:schemaRef ds:uri="http://schemas.microsoft.com/sharepoint/v3/contenttype/forms"/>
+  </ds:schemaRefs>
+</ds:datastoreItem>
+</file>
+
+<file path=customXml/itemProps2.xml><?xml version="1.0" encoding="utf-8"?>
 <ds:datastoreItem xmlns:ds="http://schemas.openxmlformats.org/officeDocument/2006/customXml" ds:itemID="{590ED4B6-40A6-45BC-B7B0-FB114F23D447}">
   <ds:schemaRefs>
     <ds:schemaRef ds:uri="http://schemas.microsoft.com/office/2006/metadata/contentType"/>
@@ -2095,27 +1353,19 @@
 </ds:datastoreItem>
 </file>
 
-<file path=customXml/itemProps2.xml><?xml version="1.0" encoding="utf-8"?>
-<ds:datastoreItem xmlns:ds="http://schemas.openxmlformats.org/officeDocument/2006/customXml" ds:itemID="{4114837E-F564-494D-9031-69C70E66F287}">
-  <ds:schemaRefs>
-    <ds:schemaRef ds:uri="http://schemas.microsoft.com/sharepoint/v3/contenttype/forms"/>
-  </ds:schemaRefs>
-</ds:datastoreItem>
-</file>
-
 <file path=customXml/itemProps3.xml><?xml version="1.0" encoding="utf-8"?>
 <ds:datastoreItem xmlns:ds="http://schemas.openxmlformats.org/officeDocument/2006/customXml" ds:itemID="{AAEC6AED-D8BA-4FAD-9B37-474B1A55E85C}">
   <ds:schemaRefs>
-    <ds:schemaRef ds:uri="http://purl.org/dc/dcmitype/"/>
+    <ds:schemaRef ds:uri="http://www.w3.org/XML/1998/namespace"/>
+    <ds:schemaRef ds:uri="92c41bee-f0ee-4aa6-9399-a35fbb883510"/>
+    <ds:schemaRef ds:uri="http://purl.org/dc/elements/1.1/"/>
+    <ds:schemaRef ds:uri="http://schemas.microsoft.com/office/2006/documentManagement/types"/>
+    <ds:schemaRef ds:uri="http://schemas.microsoft.com/office/2006/metadata/properties"/>
     <ds:schemaRef ds:uri="http://purl.org/dc/terms/"/>
-    <ds:schemaRef ds:uri="http://purl.org/dc/elements/1.1/"/>
+    <ds:schemaRef ds:uri="http://schemas.microsoft.com/office/infopath/2007/PartnerControls"/>
     <ds:schemaRef ds:uri="http://schemas.openxmlformats.org/package/2006/metadata/core-properties"/>
     <ds:schemaRef ds:uri="e06ed288-fd75-4b50-bbed-f5a5df88c31c"/>
-    <ds:schemaRef ds:uri="http://www.w3.org/XML/1998/namespace"/>
-    <ds:schemaRef ds:uri="92c41bee-f0ee-4aa6-9399-a35fbb883510"/>
-    <ds:schemaRef ds:uri="http://schemas.microsoft.com/office/2006/documentManagement/types"/>
-    <ds:schemaRef ds:uri="http://schemas.microsoft.com/office/2006/metadata/properties"/>
-    <ds:schemaRef ds:uri="http://schemas.microsoft.com/office/infopath/2007/PartnerControls"/>
+    <ds:schemaRef ds:uri="http://purl.org/dc/dcmitype/"/>
   </ds:schemaRefs>
 </ds:datastoreItem>
 </file>
</xml_diff>